<commit_message>
fixed HE COMES, removed theme
</commit_message>
<xml_diff>
--- a/puzzlefiles/sph/sph3_2-18_HE COMES.docx
+++ b/puzzlefiles/sph/sph3_2-18_HE COMES.docx
@@ -13,6 +13,8 @@
           <w:szCs w:val="32"/>
         </w:rPr>
       </w:pPr>
+      <w:bookmarkStart w:id="0" w:name="_GoBack"/>
+      <w:bookmarkEnd w:id="0"/>
       <w:r>
         <w:rPr>
           <w:rFonts w:ascii="Comfortaa" w:hAnsi="Comfortaa"/>
@@ -1989,12 +1991,7 @@
       </w:pPr>
     </w:p>
     <w:sectPr>
-      <w:headerReference w:type="even" r:id="rId7"/>
-      <w:headerReference w:type="default" r:id="rId8"/>
-      <w:footerReference w:type="even" r:id="rId9"/>
-      <w:footerReference w:type="default" r:id="rId10"/>
-      <w:headerReference w:type="first" r:id="rId11"/>
-      <w:footerReference w:type="first" r:id="rId12"/>
+      <w:headerReference w:type="default" r:id="rId7"/>
       <w:type w:val="continuous"/>
       <w:pgSz w:w="11906" w:h="16838"/>
       <w:pgMar w:top="1440" w:right="1440" w:bottom="1440" w:left="1440" w:header="708" w:footer="708" w:gutter="0"/>
@@ -2030,36 +2027,6 @@
 </w:endnotes>
 </file>
 
-<file path=word/footer1.xml><?xml version="1.0" encoding="utf-8"?>
-<w:ftr xmlns:wpc="http://schemas.microsoft.com/office/word/2010/wordprocessingCanvas" xmlns:mc="http://schemas.openxmlformats.org/markup-compatibility/2006" xmlns:o="urn:schemas-microsoft-com:office:office" xmlns:r="http://schemas.openxmlformats.org/officeDocument/2006/relationships" xmlns:m="http://schemas.openxmlformats.org/officeDocument/2006/math" xmlns:v="urn:schemas-microsoft-com:vml" xmlns:wp14="http://schemas.microsoft.com/office/word/2010/wordprocessingDrawing" xmlns:wp="http://schemas.openxmlformats.org/drawingml/2006/wordprocessingDrawing" xmlns:w10="urn:schemas-microsoft-com:office:word" xmlns:w="http://schemas.openxmlformats.org/wordprocessingml/2006/main" xmlns:w14="http://schemas.microsoft.com/office/word/2010/wordml" xmlns:wpg="http://schemas.microsoft.com/office/word/2010/wordprocessingGroup" xmlns:wpi="http://schemas.microsoft.com/office/word/2010/wordprocessingInk" xmlns:wne="http://schemas.microsoft.com/office/word/2006/wordml" xmlns:wps="http://schemas.microsoft.com/office/word/2010/wordprocessingShape" mc:Ignorable="w14 wp14">
-  <w:p>
-    <w:pPr>
-      <w:pStyle w:val="Footer"/>
-    </w:pPr>
-  </w:p>
-</w:ftr>
-</file>
-
-<file path=word/footer2.xml><?xml version="1.0" encoding="utf-8"?>
-<w:ftr xmlns:wpc="http://schemas.microsoft.com/office/word/2010/wordprocessingCanvas" xmlns:mc="http://schemas.openxmlformats.org/markup-compatibility/2006" xmlns:o="urn:schemas-microsoft-com:office:office" xmlns:r="http://schemas.openxmlformats.org/officeDocument/2006/relationships" xmlns:m="http://schemas.openxmlformats.org/officeDocument/2006/math" xmlns:v="urn:schemas-microsoft-com:vml" xmlns:wp14="http://schemas.microsoft.com/office/word/2010/wordprocessingDrawing" xmlns:wp="http://schemas.openxmlformats.org/drawingml/2006/wordprocessingDrawing" xmlns:w10="urn:schemas-microsoft-com:office:word" xmlns:w="http://schemas.openxmlformats.org/wordprocessingml/2006/main" xmlns:w14="http://schemas.microsoft.com/office/word/2010/wordml" xmlns:wpg="http://schemas.microsoft.com/office/word/2010/wordprocessingGroup" xmlns:wpi="http://schemas.microsoft.com/office/word/2010/wordprocessingInk" xmlns:wne="http://schemas.microsoft.com/office/word/2006/wordml" xmlns:wps="http://schemas.microsoft.com/office/word/2010/wordprocessingShape" mc:Ignorable="w14 wp14">
-  <w:p>
-    <w:pPr>
-      <w:pStyle w:val="Footer"/>
-    </w:pPr>
-  </w:p>
-</w:ftr>
-</file>
-
-<file path=word/footer3.xml><?xml version="1.0" encoding="utf-8"?>
-<w:ftr xmlns:wpc="http://schemas.microsoft.com/office/word/2010/wordprocessingCanvas" xmlns:mc="http://schemas.openxmlformats.org/markup-compatibility/2006" xmlns:o="urn:schemas-microsoft-com:office:office" xmlns:r="http://schemas.openxmlformats.org/officeDocument/2006/relationships" xmlns:m="http://schemas.openxmlformats.org/officeDocument/2006/math" xmlns:v="urn:schemas-microsoft-com:vml" xmlns:wp14="http://schemas.microsoft.com/office/word/2010/wordprocessingDrawing" xmlns:wp="http://schemas.openxmlformats.org/drawingml/2006/wordprocessingDrawing" xmlns:w10="urn:schemas-microsoft-com:office:word" xmlns:w="http://schemas.openxmlformats.org/wordprocessingml/2006/main" xmlns:w14="http://schemas.microsoft.com/office/word/2010/wordml" xmlns:wpg="http://schemas.microsoft.com/office/word/2010/wordprocessingGroup" xmlns:wpi="http://schemas.microsoft.com/office/word/2010/wordprocessingInk" xmlns:wne="http://schemas.microsoft.com/office/word/2006/wordml" xmlns:wps="http://schemas.microsoft.com/office/word/2010/wordprocessingShape" mc:Ignorable="w14 wp14">
-  <w:p>
-    <w:pPr>
-      <w:pStyle w:val="Footer"/>
-    </w:pPr>
-  </w:p>
-</w:ftr>
-</file>
-
 <file path=word/footnotes.xml><?xml version="1.0" encoding="utf-8"?>
 <w:footnotes xmlns:wpc="http://schemas.microsoft.com/office/word/2010/wordprocessingCanvas" xmlns:mc="http://schemas.openxmlformats.org/markup-compatibility/2006" xmlns:o="urn:schemas-microsoft-com:office:office" xmlns:r="http://schemas.openxmlformats.org/officeDocument/2006/relationships" xmlns:m="http://schemas.openxmlformats.org/officeDocument/2006/math" xmlns:v="urn:schemas-microsoft-com:vml" xmlns:wp14="http://schemas.microsoft.com/office/word/2010/wordprocessingDrawing" xmlns:wp="http://schemas.openxmlformats.org/drawingml/2006/wordprocessingDrawing" xmlns:w10="urn:schemas-microsoft-com:office:word" xmlns:w="http://schemas.openxmlformats.org/wordprocessingml/2006/main" xmlns:w14="http://schemas.microsoft.com/office/word/2010/wordml" xmlns:wpg="http://schemas.microsoft.com/office/word/2010/wordprocessingGroup" xmlns:wpi="http://schemas.microsoft.com/office/word/2010/wordprocessingInk" xmlns:wne="http://schemas.microsoft.com/office/word/2006/wordml" xmlns:wps="http://schemas.microsoft.com/office/word/2010/wordprocessingShape" mc:Ignorable="w14 wp14">
   <w:footnote w:type="separator" w:id="-1">
@@ -2090,51 +2057,16 @@
   <w:p>
     <w:pPr>
       <w:pStyle w:val="Header"/>
-    </w:pPr>
-  </w:p>
-</w:hdr>
-</file>
-
-<file path=word/header2.xml><?xml version="1.0" encoding="utf-8"?>
-<w:hdr xmlns:wpc="http://schemas.microsoft.com/office/word/2010/wordprocessingCanvas" xmlns:mc="http://schemas.openxmlformats.org/markup-compatibility/2006" xmlns:o="urn:schemas-microsoft-com:office:office" xmlns:r="http://schemas.openxmlformats.org/officeDocument/2006/relationships" xmlns:m="http://schemas.openxmlformats.org/officeDocument/2006/math" xmlns:v="urn:schemas-microsoft-com:vml" xmlns:wp14="http://schemas.microsoft.com/office/word/2010/wordprocessingDrawing" xmlns:wp="http://schemas.openxmlformats.org/drawingml/2006/wordprocessingDrawing" xmlns:w10="urn:schemas-microsoft-com:office:word" xmlns:w="http://schemas.openxmlformats.org/wordprocessingml/2006/main" xmlns:w14="http://schemas.microsoft.com/office/word/2010/wordml" xmlns:wpg="http://schemas.microsoft.com/office/word/2010/wordprocessingGroup" xmlns:wpi="http://schemas.microsoft.com/office/word/2010/wordprocessingInk" xmlns:wne="http://schemas.microsoft.com/office/word/2006/wordml" xmlns:wps="http://schemas.microsoft.com/office/word/2010/wordprocessingShape" mc:Ignorable="w14 wp14">
-  <w:p>
-    <w:pPr>
-      <w:pStyle w:val="Header"/>
       <w:jc w:val="right"/>
     </w:pPr>
-    <w:r>
-      <w:fldChar w:fldCharType="begin"/>
-    </w:r>
-    <w:r>
-      <w:instrText>HYPERLINK "C:\\Users\\Noah\\Doc</w:instrText>
-    </w:r>
-    <w:bookmarkStart w:id="0" w:name="_GoBack"/>
-    <w:bookmarkEnd w:id="0"/>
-    <w:r>
-      <w:instrText>uments\\GitHub\\deusovi\\puzzlefiles\\sph\\hecomes.txt"</w:instrText>
-    </w:r>
-    <w:r>
-      <w:fldChar w:fldCharType="separate"/>
-    </w:r>
-    <w:r>
-      <w:rPr>
-        <w:rStyle w:val="Hyperlink"/>
-      </w:rPr>
-      <w:t>TXT</w:t>
-    </w:r>
-    <w:r>
-      <w:fldChar w:fldCharType="end"/>
-    </w:r>
-  </w:p>
-</w:hdr>
-</file>
-
-<file path=word/header3.xml><?xml version="1.0" encoding="utf-8"?>
-<w:hdr xmlns:wpc="http://schemas.microsoft.com/office/word/2010/wordprocessingCanvas" xmlns:mc="http://schemas.openxmlformats.org/markup-compatibility/2006" xmlns:o="urn:schemas-microsoft-com:office:office" xmlns:r="http://schemas.openxmlformats.org/officeDocument/2006/relationships" xmlns:m="http://schemas.openxmlformats.org/officeDocument/2006/math" xmlns:v="urn:schemas-microsoft-com:vml" xmlns:wp14="http://schemas.microsoft.com/office/word/2010/wordprocessingDrawing" xmlns:wp="http://schemas.openxmlformats.org/drawingml/2006/wordprocessingDrawing" xmlns:w10="urn:schemas-microsoft-com:office:word" xmlns:w="http://schemas.openxmlformats.org/wordprocessingml/2006/main" xmlns:w14="http://schemas.microsoft.com/office/word/2010/wordml" xmlns:wpg="http://schemas.microsoft.com/office/word/2010/wordprocessingGroup" xmlns:wpi="http://schemas.microsoft.com/office/word/2010/wordprocessingInk" xmlns:wne="http://schemas.microsoft.com/office/word/2006/wordml" xmlns:wps="http://schemas.microsoft.com/office/word/2010/wordprocessingShape" mc:Ignorable="w14 wp14">
-  <w:p>
-    <w:pPr>
-      <w:pStyle w:val="Header"/>
-    </w:pPr>
+    <w:hyperlink r:id="rId1" w:history="1">
+      <w:r>
+        <w:rPr>
+          <w:rStyle w:val="Hyperlink"/>
+        </w:rPr>
+        <w:t>TXT</w:t>
+      </w:r>
+    </w:hyperlink>
   </w:p>
 </w:hdr>
 </file>
@@ -2978,7 +2910,7 @@
   <a:extraClrSchemeLst/>
   <a:extLst>
     <a:ext uri="{05A4C25C-085E-4340-85A3-A5531E510DB2}">
-      <thm15:themeFamily xmlns:thm15="http://schemas.microsoft.com/office/thememl/2012/main" xmlns="" name="Office Theme" id="{62F939B6-93AF-4DB8-9C6B-D6C7DFDC589F}" vid="{4A3C46E8-61CC-4603-A589-7422A47A8E4A}"/>
+      <thm15:themeFamily xmlns="" xmlns:thm15="http://schemas.microsoft.com/office/thememl/2012/main" name="Office Theme" id="{62F939B6-93AF-4DB8-9C6B-D6C7DFDC589F}" vid="{4A3C46E8-61CC-4603-A589-7422A47A8E4A}"/>
     </a:ext>
   </a:extLst>
 </a:theme>

</xml_diff>